<commit_message>
added section of multicelluar organisms
</commit_message>
<xml_diff>
--- a/Notes/Molecular Biology for Computer Scientist -Notes.docx
+++ b/Notes/Molecular Biology for Computer Scientist -Notes.docx
@@ -103,27 +103,7 @@
           <w:szCs w:val="20"/>
           <w:lang w:val="en-US"/>
         </w:rPr>
-        <w:t xml:space="preserve">living things </w:t>
-      </w:r>
-      <w:proofErr w:type="gramStart"/>
-      <w:r>
-        <w:rPr>
-          <w:rFonts w:ascii="Times New Roman" w:hAnsi="Times New Roman" w:cs="Times New Roman"/>
-          <w:sz w:val="20"/>
-          <w:szCs w:val="20"/>
-          <w:lang w:val="en-US"/>
-        </w:rPr>
-        <w:t>are made up</w:t>
-      </w:r>
-      <w:proofErr w:type="gramEnd"/>
-      <w:r>
-        <w:rPr>
-          <w:rFonts w:ascii="Times New Roman" w:hAnsi="Times New Roman" w:cs="Times New Roman"/>
-          <w:sz w:val="20"/>
-          <w:szCs w:val="20"/>
-          <w:lang w:val="en-US"/>
-        </w:rPr>
-        <w:t xml:space="preserve"> of cells</w:t>
+        <w:t>living things are made of cells</w:t>
       </w:r>
     </w:p>
     <w:p>
@@ -197,6 +177,7 @@
         <w:autoSpaceDE w:val="0"/>
         <w:autoSpaceDN w:val="0"/>
         <w:adjustRightInd w:val="0"/>
+        <w:jc w:val="center"/>
         <w:rPr>
           <w:rFonts w:ascii="Times New Roman" w:hAnsi="Times New Roman" w:cs="Times New Roman"/>
           <w:sz w:val="20"/>
@@ -211,8 +192,8 @@
         </w:rPr>
         <w:drawing>
           <wp:inline distT="0" distB="0" distL="0" distR="0">
-            <wp:extent cx="5731510" cy="3222862"/>
-            <wp:effectExtent l="0" t="0" r="2540" b="0"/>
+            <wp:extent cx="4939160" cy="2777319"/>
+            <wp:effectExtent l="0" t="0" r="0" b="4445"/>
             <wp:docPr id="2" name="Picture 2" descr="Tree of Life - Tree of Life"/>
             <wp:cNvGraphicFramePr>
               <a:graphicFrameLocks xmlns:a="http://schemas.openxmlformats.org/drawingml/2006/main" noChangeAspect="1"/>
@@ -242,7 +223,7 @@
                   <pic:spPr bwMode="auto">
                     <a:xfrm>
                       <a:off x="0" y="0"/>
-                      <a:ext cx="5731510" cy="3222862"/>
+                      <a:ext cx="4948973" cy="2782837"/>
                     </a:xfrm>
                     <a:prstGeom prst="rect">
                       <a:avLst/>
@@ -277,44 +258,46 @@
         <w:autoSpaceDE w:val="0"/>
         <w:autoSpaceDN w:val="0"/>
         <w:adjustRightInd w:val="0"/>
-        <w:rPr>
-          <w:rFonts w:ascii="Times New Roman" w:hAnsi="Times New Roman" w:cs="Times New Roman"/>
-          <w:sz w:val="20"/>
-          <w:szCs w:val="20"/>
-          <w:u w:val="single"/>
-          <w:lang w:val="en-US"/>
-        </w:rPr>
-      </w:pPr>
-      <w:r>
-        <w:rPr>
-          <w:rFonts w:ascii="Times New Roman" w:hAnsi="Times New Roman" w:cs="Times New Roman"/>
-          <w:sz w:val="20"/>
-          <w:szCs w:val="20"/>
-          <w:u w:val="single"/>
-          <w:lang w:val="en-US"/>
-        </w:rPr>
-        <w:t xml:space="preserve">Eukarya </w:t>
-      </w:r>
-    </w:p>
-    <w:p>
-      <w:pPr>
-        <w:autoSpaceDE w:val="0"/>
-        <w:autoSpaceDN w:val="0"/>
-        <w:adjustRightInd w:val="0"/>
-        <w:rPr>
-          <w:rFonts w:ascii="Times New Roman" w:hAnsi="Times New Roman" w:cs="Times New Roman"/>
-          <w:sz w:val="20"/>
-          <w:szCs w:val="20"/>
-          <w:u w:val="single"/>
-          <w:lang w:val="en-US"/>
-        </w:rPr>
-      </w:pPr>
-    </w:p>
-    <w:p>
-      <w:pPr>
-        <w:autoSpaceDE w:val="0"/>
-        <w:autoSpaceDN w:val="0"/>
-        <w:adjustRightInd w:val="0"/>
+        <w:jc w:val="center"/>
+        <w:rPr>
+          <w:rFonts w:ascii="Times New Roman" w:hAnsi="Times New Roman" w:cs="Times New Roman"/>
+          <w:sz w:val="32"/>
+          <w:szCs w:val="20"/>
+          <w:u w:val="single"/>
+          <w:lang w:val="en-US"/>
+        </w:rPr>
+      </w:pPr>
+      <w:r>
+        <w:rPr>
+          <w:rFonts w:ascii="Times New Roman" w:hAnsi="Times New Roman" w:cs="Times New Roman"/>
+          <w:sz w:val="32"/>
+          <w:szCs w:val="20"/>
+          <w:u w:val="single"/>
+          <w:lang w:val="en-US"/>
+        </w:rPr>
+        <w:t>Eukarya</w:t>
+      </w:r>
+    </w:p>
+    <w:p>
+      <w:pPr>
+        <w:autoSpaceDE w:val="0"/>
+        <w:autoSpaceDN w:val="0"/>
+        <w:adjustRightInd w:val="0"/>
+        <w:rPr>
+          <w:rFonts w:ascii="Times New Roman" w:hAnsi="Times New Roman" w:cs="Times New Roman"/>
+          <w:sz w:val="20"/>
+          <w:szCs w:val="20"/>
+          <w:u w:val="single"/>
+          <w:lang w:val="en-US"/>
+        </w:rPr>
+      </w:pPr>
+    </w:p>
+    <w:p>
+      <w:pPr>
+        <w:autoSpaceDE w:val="0"/>
+        <w:autoSpaceDN w:val="0"/>
+        <w:adjustRightInd w:val="0"/>
+        <w:jc w:val="center"/>
         <w:rPr>
           <w:rFonts w:ascii="Times New Roman" w:hAnsi="Times New Roman" w:cs="Times New Roman"/>
           <w:sz w:val="20"/>
@@ -328,11 +311,10 @@
           <w:noProof/>
           <w:lang w:val="en-US"/>
         </w:rPr>
-        <w:lastRenderedPageBreak/>
         <w:drawing>
           <wp:inline distT="0" distB="0" distL="0" distR="0">
-            <wp:extent cx="5731510" cy="3607256"/>
-            <wp:effectExtent l="0" t="0" r="2540" b="0"/>
+            <wp:extent cx="3637128" cy="2289109"/>
+            <wp:effectExtent l="0" t="0" r="1905" b="0"/>
             <wp:docPr id="5" name="Picture 5" descr="Eukaryotic and Prokaryotic Cells: Similarities and Differences"/>
             <wp:cNvGraphicFramePr>
               <a:graphicFrameLocks xmlns:a="http://schemas.openxmlformats.org/drawingml/2006/main" noChangeAspect="1"/>
@@ -362,7 +344,7 @@
                   <pic:spPr bwMode="auto">
                     <a:xfrm>
                       <a:off x="0" y="0"/>
-                      <a:ext cx="5731510" cy="3607256"/>
+                      <a:ext cx="3641487" cy="2291853"/>
                     </a:xfrm>
                     <a:prstGeom prst="rect">
                       <a:avLst/>
@@ -381,6 +363,21 @@
     </w:p>
     <w:p>
       <w:pPr>
+        <w:autoSpaceDE w:val="0"/>
+        <w:autoSpaceDN w:val="0"/>
+        <w:adjustRightInd w:val="0"/>
+        <w:jc w:val="center"/>
+        <w:rPr>
+          <w:rFonts w:ascii="Times New Roman" w:hAnsi="Times New Roman" w:cs="Times New Roman"/>
+          <w:sz w:val="20"/>
+          <w:szCs w:val="20"/>
+          <w:u w:val="single"/>
+          <w:lang w:val="en-US"/>
+        </w:rPr>
+      </w:pPr>
+    </w:p>
+    <w:p>
+      <w:pPr>
         <w:pStyle w:val="ListParagraph"/>
         <w:numPr>
           <w:ilvl w:val="0"/>
@@ -540,16 +537,14 @@
         <w:adjustRightInd w:val="0"/>
         <w:rPr>
           <w:rFonts w:ascii="Times New Roman" w:hAnsi="Times New Roman" w:cs="Times New Roman"/>
-          <w:sz w:val="20"/>
-          <w:szCs w:val="20"/>
-          <w:u w:val="single"/>
-          <w:lang w:val="en-US"/>
-        </w:rPr>
-      </w:pPr>
-      <w:r>
-        <w:rPr>
-          <w:rFonts w:ascii="Times New Roman" w:hAnsi="Times New Roman" w:cs="Times New Roman"/>
-          <w:sz w:val="20"/>
+          <w:szCs w:val="20"/>
+          <w:u w:val="single"/>
+          <w:lang w:val="en-US"/>
+        </w:rPr>
+      </w:pPr>
+      <w:r>
+        <w:rPr>
+          <w:rFonts w:ascii="Times New Roman" w:hAnsi="Times New Roman" w:cs="Times New Roman"/>
           <w:szCs w:val="20"/>
           <w:u w:val="single"/>
           <w:lang w:val="en-US"/>
@@ -590,74 +585,47 @@
         <w:autoSpaceDE w:val="0"/>
         <w:autoSpaceDN w:val="0"/>
         <w:adjustRightInd w:val="0"/>
-        <w:rPr>
-          <w:rFonts w:ascii="Times New Roman" w:hAnsi="Times New Roman" w:cs="Times New Roman"/>
-          <w:sz w:val="20"/>
-          <w:szCs w:val="20"/>
-          <w:u w:val="single"/>
-          <w:lang w:val="en-US"/>
-        </w:rPr>
-      </w:pPr>
-    </w:p>
-    <w:p>
-      <w:pPr>
-        <w:autoSpaceDE w:val="0"/>
-        <w:autoSpaceDN w:val="0"/>
-        <w:adjustRightInd w:val="0"/>
-        <w:rPr>
-          <w:rFonts w:ascii="Times New Roman" w:hAnsi="Times New Roman" w:cs="Times New Roman"/>
-          <w:sz w:val="20"/>
-          <w:szCs w:val="20"/>
-          <w:u w:val="single"/>
-          <w:lang w:val="en-US"/>
-        </w:rPr>
-      </w:pPr>
-    </w:p>
-    <w:p>
-      <w:pPr>
-        <w:autoSpaceDE w:val="0"/>
-        <w:autoSpaceDN w:val="0"/>
-        <w:adjustRightInd w:val="0"/>
-        <w:rPr>
-          <w:rFonts w:ascii="Times New Roman" w:hAnsi="Times New Roman" w:cs="Times New Roman"/>
-          <w:sz w:val="20"/>
-          <w:szCs w:val="20"/>
-          <w:u w:val="single"/>
-          <w:lang w:val="en-US"/>
-        </w:rPr>
-      </w:pPr>
-      <w:proofErr w:type="spellStart"/>
-      <w:r>
-        <w:rPr>
-          <w:rFonts w:ascii="Times New Roman" w:hAnsi="Times New Roman" w:cs="Times New Roman"/>
-          <w:sz w:val="20"/>
-          <w:szCs w:val="20"/>
-          <w:u w:val="single"/>
-          <w:lang w:val="en-US"/>
-        </w:rPr>
+        <w:jc w:val="center"/>
+        <w:rPr>
+          <w:rFonts w:ascii="Times New Roman" w:hAnsi="Times New Roman" w:cs="Times New Roman"/>
+          <w:sz w:val="32"/>
+          <w:szCs w:val="20"/>
+          <w:u w:val="single"/>
+          <w:lang w:val="en-US"/>
+        </w:rPr>
+      </w:pPr>
+      <w:r>
+        <w:rPr>
+          <w:rFonts w:ascii="Times New Roman" w:hAnsi="Times New Roman" w:cs="Times New Roman"/>
+          <w:sz w:val="32"/>
+          <w:szCs w:val="20"/>
+          <w:u w:val="single"/>
+          <w:lang w:val="en-US"/>
+        </w:rPr>
+        <w:lastRenderedPageBreak/>
         <w:t>Prokarya</w:t>
       </w:r>
-      <w:proofErr w:type="spellEnd"/>
-    </w:p>
-    <w:p>
-      <w:pPr>
-        <w:autoSpaceDE w:val="0"/>
-        <w:autoSpaceDN w:val="0"/>
-        <w:adjustRightInd w:val="0"/>
-        <w:rPr>
-          <w:rFonts w:ascii="Times New Roman" w:hAnsi="Times New Roman" w:cs="Times New Roman"/>
-          <w:sz w:val="20"/>
-          <w:szCs w:val="20"/>
-          <w:u w:val="single"/>
-          <w:lang w:val="en-US"/>
-        </w:rPr>
-      </w:pPr>
-    </w:p>
-    <w:p>
-      <w:pPr>
-        <w:autoSpaceDE w:val="0"/>
-        <w:autoSpaceDN w:val="0"/>
-        <w:adjustRightInd w:val="0"/>
+    </w:p>
+    <w:p>
+      <w:pPr>
+        <w:autoSpaceDE w:val="0"/>
+        <w:autoSpaceDN w:val="0"/>
+        <w:adjustRightInd w:val="0"/>
+        <w:rPr>
+          <w:rFonts w:ascii="Times New Roman" w:hAnsi="Times New Roman" w:cs="Times New Roman"/>
+          <w:sz w:val="20"/>
+          <w:szCs w:val="20"/>
+          <w:u w:val="single"/>
+          <w:lang w:val="en-US"/>
+        </w:rPr>
+      </w:pPr>
+    </w:p>
+    <w:p>
+      <w:pPr>
+        <w:autoSpaceDE w:val="0"/>
+        <w:autoSpaceDN w:val="0"/>
+        <w:adjustRightInd w:val="0"/>
+        <w:jc w:val="center"/>
         <w:rPr>
           <w:rFonts w:ascii="Times New Roman" w:hAnsi="Times New Roman" w:cs="Times New Roman"/>
           <w:sz w:val="20"/>
@@ -671,11 +639,10 @@
           <w:noProof/>
           <w:lang w:val="en-US"/>
         </w:rPr>
-        <w:lastRenderedPageBreak/>
         <w:drawing>
           <wp:inline distT="0" distB="0" distL="0" distR="0">
-            <wp:extent cx="5295265" cy="3746500"/>
-            <wp:effectExtent l="0" t="0" r="635" b="0"/>
+            <wp:extent cx="3903260" cy="2761630"/>
+            <wp:effectExtent l="0" t="0" r="2540" b="0"/>
             <wp:docPr id="1" name="Picture 1" descr="Prokaryotic cells (article) | Khan Academy"/>
             <wp:cNvGraphicFramePr>
               <a:graphicFrameLocks xmlns:a="http://schemas.openxmlformats.org/drawingml/2006/main" noChangeAspect="1"/>
@@ -705,7 +672,7 @@
                   <pic:spPr bwMode="auto">
                     <a:xfrm>
                       <a:off x="0" y="0"/>
-                      <a:ext cx="5295265" cy="3746500"/>
+                      <a:ext cx="3906054" cy="2763607"/>
                     </a:xfrm>
                     <a:prstGeom prst="rect">
                       <a:avLst/>
@@ -841,16 +808,14 @@
         <w:adjustRightInd w:val="0"/>
         <w:rPr>
           <w:rFonts w:ascii="Times New Roman" w:hAnsi="Times New Roman" w:cs="Times New Roman"/>
-          <w:sz w:val="20"/>
-          <w:szCs w:val="20"/>
-          <w:u w:val="single"/>
-          <w:lang w:val="en-US"/>
-        </w:rPr>
-      </w:pPr>
-      <w:r>
-        <w:rPr>
-          <w:rFonts w:ascii="Times New Roman" w:hAnsi="Times New Roman" w:cs="Times New Roman"/>
-          <w:sz w:val="20"/>
+          <w:szCs w:val="20"/>
+          <w:u w:val="single"/>
+          <w:lang w:val="en-US"/>
+        </w:rPr>
+      </w:pPr>
+      <w:r>
+        <w:rPr>
+          <w:rFonts w:ascii="Times New Roman" w:hAnsi="Times New Roman" w:cs="Times New Roman"/>
           <w:szCs w:val="20"/>
           <w:u w:val="single"/>
           <w:lang w:val="en-US"/>
@@ -948,16 +913,14 @@
         <w:adjustRightInd w:val="0"/>
         <w:rPr>
           <w:rFonts w:ascii="Times New Roman" w:hAnsi="Times New Roman" w:cs="Times New Roman"/>
-          <w:sz w:val="20"/>
-          <w:szCs w:val="20"/>
-          <w:u w:val="single"/>
-          <w:lang w:val="en-US"/>
-        </w:rPr>
-      </w:pPr>
-      <w:r>
-        <w:rPr>
-          <w:rFonts w:ascii="Times New Roman" w:hAnsi="Times New Roman" w:cs="Times New Roman"/>
-          <w:sz w:val="20"/>
+          <w:szCs w:val="20"/>
+          <w:u w:val="single"/>
+          <w:lang w:val="en-US"/>
+        </w:rPr>
+      </w:pPr>
+      <w:r>
+        <w:rPr>
+          <w:rFonts w:ascii="Times New Roman" w:hAnsi="Times New Roman" w:cs="Times New Roman"/>
           <w:szCs w:val="20"/>
           <w:u w:val="single"/>
           <w:lang w:val="en-US"/>
@@ -1107,16 +1070,14 @@
         <w:adjustRightInd w:val="0"/>
         <w:rPr>
           <w:rFonts w:ascii="Times New Roman" w:hAnsi="Times New Roman" w:cs="Times New Roman"/>
-          <w:sz w:val="20"/>
-          <w:szCs w:val="20"/>
-          <w:u w:val="single"/>
-          <w:lang w:val="en-US"/>
-        </w:rPr>
-      </w:pPr>
-      <w:r>
-        <w:rPr>
-          <w:rFonts w:ascii="Times New Roman" w:hAnsi="Times New Roman" w:cs="Times New Roman"/>
-          <w:sz w:val="20"/>
+          <w:szCs w:val="20"/>
+          <w:u w:val="single"/>
+          <w:lang w:val="en-US"/>
+        </w:rPr>
+      </w:pPr>
+      <w:r>
+        <w:rPr>
+          <w:rFonts w:ascii="Times New Roman" w:hAnsi="Times New Roman" w:cs="Times New Roman"/>
           <w:szCs w:val="20"/>
           <w:u w:val="single"/>
           <w:lang w:val="en-US"/>
@@ -1229,15 +1190,13 @@
         <w:adjustRightInd w:val="0"/>
         <w:rPr>
           <w:rFonts w:ascii="Times New Roman" w:hAnsi="Times New Roman" w:cs="Times New Roman"/>
-          <w:sz w:val="20"/>
-          <w:szCs w:val="20"/>
-          <w:lang w:val="en-US"/>
-        </w:rPr>
-      </w:pPr>
-      <w:r>
-        <w:rPr>
-          <w:rFonts w:ascii="Times New Roman" w:hAnsi="Times New Roman" w:cs="Times New Roman"/>
-          <w:sz w:val="20"/>
+          <w:szCs w:val="20"/>
+          <w:lang w:val="en-US"/>
+        </w:rPr>
+      </w:pPr>
+      <w:r>
+        <w:rPr>
+          <w:rFonts w:ascii="Times New Roman" w:hAnsi="Times New Roman" w:cs="Times New Roman"/>
           <w:szCs w:val="20"/>
           <w:u w:val="single"/>
           <w:lang w:val="en-US"/>
@@ -1305,8 +1264,762 @@
           <w:szCs w:val="20"/>
           <w:lang w:val="en-US"/>
         </w:rPr>
-        <w:t>Infect bacteria with viru</w:t>
-      </w:r>
+        <w:t>Infect bacteria with virus to counter other bacteria</w:t>
+      </w:r>
+    </w:p>
+    <w:p>
+      <w:pPr>
+        <w:autoSpaceDE w:val="0"/>
+        <w:autoSpaceDN w:val="0"/>
+        <w:adjustRightInd w:val="0"/>
+        <w:rPr>
+          <w:rFonts w:ascii="Times New Roman" w:hAnsi="Times New Roman" w:cs="Times New Roman"/>
+          <w:sz w:val="20"/>
+          <w:szCs w:val="20"/>
+          <w:lang w:val="en-US"/>
+        </w:rPr>
+      </w:pPr>
+    </w:p>
+    <w:p>
+      <w:pPr>
+        <w:autoSpaceDE w:val="0"/>
+        <w:autoSpaceDN w:val="0"/>
+        <w:adjustRightInd w:val="0"/>
+        <w:rPr>
+          <w:rFonts w:ascii="Times New Roman" w:hAnsi="Times New Roman" w:cs="Times New Roman"/>
+          <w:sz w:val="20"/>
+          <w:szCs w:val="20"/>
+          <w:u w:val="single"/>
+          <w:lang w:val="en-US"/>
+        </w:rPr>
+      </w:pPr>
+    </w:p>
+    <w:p>
+      <w:pPr>
+        <w:autoSpaceDE w:val="0"/>
+        <w:autoSpaceDN w:val="0"/>
+        <w:adjustRightInd w:val="0"/>
+        <w:rPr>
+          <w:rFonts w:ascii="Times New Roman" w:hAnsi="Times New Roman" w:cs="Times New Roman"/>
+          <w:sz w:val="20"/>
+          <w:szCs w:val="20"/>
+          <w:lang w:val="en-US"/>
+        </w:rPr>
+      </w:pPr>
+    </w:p>
+    <w:p>
+      <w:pPr>
+        <w:rPr>
+          <w:rFonts w:ascii="Times New Roman" w:hAnsi="Times New Roman" w:cs="Times New Roman"/>
+          <w:sz w:val="20"/>
+          <w:szCs w:val="20"/>
+          <w:lang w:val="en-US"/>
+        </w:rPr>
+      </w:pPr>
+      <w:r>
+        <w:rPr>
+          <w:rFonts w:ascii="Times New Roman" w:hAnsi="Times New Roman" w:cs="Times New Roman"/>
+          <w:sz w:val="20"/>
+          <w:szCs w:val="20"/>
+          <w:lang w:val="en-US"/>
+        </w:rPr>
+        <w:br w:type="page"/>
+      </w:r>
+    </w:p>
+    <w:p>
+      <w:pPr>
+        <w:autoSpaceDE w:val="0"/>
+        <w:autoSpaceDN w:val="0"/>
+        <w:adjustRightInd w:val="0"/>
+        <w:jc w:val="center"/>
+        <w:rPr>
+          <w:rFonts w:ascii="Times New Roman" w:hAnsi="Times New Roman" w:cs="Times New Roman"/>
+          <w:sz w:val="32"/>
+          <w:szCs w:val="20"/>
+          <w:u w:val="single"/>
+          <w:lang w:val="en-US"/>
+        </w:rPr>
+      </w:pPr>
+      <w:r>
+        <w:rPr>
+          <w:rFonts w:ascii="Times New Roman" w:hAnsi="Times New Roman" w:cs="Times New Roman"/>
+          <w:sz w:val="32"/>
+          <w:szCs w:val="20"/>
+          <w:u w:val="single"/>
+          <w:lang w:val="en-US"/>
+        </w:rPr>
+        <w:lastRenderedPageBreak/>
+        <w:t>Mul</w:t>
+      </w:r>
+      <w:r>
+        <w:rPr>
+          <w:rFonts w:ascii="Times New Roman" w:hAnsi="Times New Roman" w:cs="Times New Roman"/>
+          <w:sz w:val="32"/>
+          <w:szCs w:val="20"/>
+          <w:u w:val="single"/>
+          <w:lang w:val="en-US"/>
+        </w:rPr>
+        <w:t>ticellula</w:t>
+      </w:r>
+      <w:r>
+        <w:rPr>
+          <w:rFonts w:ascii="Times New Roman" w:hAnsi="Times New Roman" w:cs="Times New Roman"/>
+          <w:sz w:val="32"/>
+          <w:szCs w:val="20"/>
+          <w:u w:val="single"/>
+          <w:lang w:val="en-US"/>
+        </w:rPr>
+        <w:t>r organisms</w:t>
+      </w:r>
+    </w:p>
+    <w:p>
+      <w:pPr>
+        <w:autoSpaceDE w:val="0"/>
+        <w:autoSpaceDN w:val="0"/>
+        <w:adjustRightInd w:val="0"/>
+        <w:rPr>
+          <w:rFonts w:ascii="Times New Roman" w:hAnsi="Times New Roman" w:cs="Times New Roman"/>
+          <w:sz w:val="20"/>
+          <w:szCs w:val="20"/>
+          <w:lang w:val="en-US"/>
+        </w:rPr>
+      </w:pPr>
+    </w:p>
+    <w:p>
+      <w:pPr>
+        <w:autoSpaceDE w:val="0"/>
+        <w:autoSpaceDN w:val="0"/>
+        <w:adjustRightInd w:val="0"/>
+        <w:rPr>
+          <w:rFonts w:ascii="Times New Roman" w:hAnsi="Times New Roman" w:cs="Times New Roman"/>
+          <w:szCs w:val="20"/>
+          <w:u w:val="single"/>
+          <w:lang w:val="en-US"/>
+        </w:rPr>
+      </w:pPr>
+      <w:r>
+        <w:rPr>
+          <w:rFonts w:ascii="Times New Roman" w:hAnsi="Times New Roman" w:cs="Times New Roman"/>
+          <w:szCs w:val="20"/>
+          <w:u w:val="single"/>
+          <w:lang w:val="en-US"/>
+        </w:rPr>
+        <w:t>Why</w:t>
+      </w:r>
+    </w:p>
+    <w:p>
+      <w:pPr>
+        <w:pStyle w:val="ListParagraph"/>
+        <w:numPr>
+          <w:ilvl w:val="0"/>
+          <w:numId w:val="11"/>
+        </w:numPr>
+        <w:autoSpaceDE w:val="0"/>
+        <w:autoSpaceDN w:val="0"/>
+        <w:adjustRightInd w:val="0"/>
+        <w:rPr>
+          <w:rFonts w:ascii="Times New Roman" w:hAnsi="Times New Roman" w:cs="Times New Roman"/>
+          <w:sz w:val="20"/>
+          <w:szCs w:val="20"/>
+          <w:lang w:val="en-US"/>
+        </w:rPr>
+      </w:pPr>
+      <w:r>
+        <w:rPr>
+          <w:rFonts w:ascii="Times New Roman" w:hAnsi="Times New Roman" w:cs="Times New Roman"/>
+          <w:sz w:val="20"/>
+          <w:szCs w:val="20"/>
+          <w:lang w:val="en-US"/>
+        </w:rPr>
+        <w:t xml:space="preserve">Multicellular </w:t>
+      </w:r>
+      <w:r>
+        <w:rPr>
+          <w:rFonts w:ascii="Times New Roman" w:hAnsi="Times New Roman" w:cs="Times New Roman"/>
+          <w:sz w:val="20"/>
+          <w:szCs w:val="20"/>
+          <w:lang w:val="en-US"/>
+        </w:rPr>
+        <w:t>organisms</w:t>
+      </w:r>
+      <w:r>
+        <w:rPr>
+          <w:rFonts w:ascii="Times New Roman" w:hAnsi="Times New Roman" w:cs="Times New Roman"/>
+          <w:sz w:val="20"/>
+          <w:szCs w:val="20"/>
+          <w:lang w:val="en-US"/>
+        </w:rPr>
+        <w:t xml:space="preserve"> can have cells that are far apart in distance. These cells can exchange matter, energy or information for their mutual benefit</w:t>
+      </w:r>
+    </w:p>
+    <w:p>
+      <w:pPr>
+        <w:pStyle w:val="ListParagraph"/>
+        <w:numPr>
+          <w:ilvl w:val="0"/>
+          <w:numId w:val="11"/>
+        </w:numPr>
+        <w:autoSpaceDE w:val="0"/>
+        <w:autoSpaceDN w:val="0"/>
+        <w:adjustRightInd w:val="0"/>
+        <w:rPr>
+          <w:rFonts w:ascii="Times New Roman" w:hAnsi="Times New Roman" w:cs="Times New Roman"/>
+          <w:sz w:val="20"/>
+          <w:szCs w:val="20"/>
+          <w:lang w:val="en-US"/>
+        </w:rPr>
+      </w:pPr>
+      <w:r>
+        <w:rPr>
+          <w:rFonts w:ascii="Times New Roman" w:hAnsi="Times New Roman" w:cs="Times New Roman"/>
+          <w:sz w:val="20"/>
+          <w:szCs w:val="20"/>
+          <w:lang w:val="en-US"/>
+        </w:rPr>
+        <w:t>For example, in plants, cells in the root of the plant supply energy to the cells in the leaves and vice versa.</w:t>
+      </w:r>
+    </w:p>
+    <w:p>
+      <w:pPr>
+        <w:autoSpaceDE w:val="0"/>
+        <w:autoSpaceDN w:val="0"/>
+        <w:adjustRightInd w:val="0"/>
+        <w:rPr>
+          <w:rFonts w:ascii="Times New Roman" w:hAnsi="Times New Roman" w:cs="Times New Roman"/>
+          <w:sz w:val="20"/>
+          <w:szCs w:val="20"/>
+          <w:lang w:val="en-US"/>
+        </w:rPr>
+      </w:pPr>
+    </w:p>
+    <w:p>
+      <w:pPr>
+        <w:autoSpaceDE w:val="0"/>
+        <w:autoSpaceDN w:val="0"/>
+        <w:adjustRightInd w:val="0"/>
+        <w:rPr>
+          <w:rFonts w:ascii="Times New Roman" w:hAnsi="Times New Roman" w:cs="Times New Roman"/>
+          <w:szCs w:val="20"/>
+          <w:u w:val="single"/>
+          <w:lang w:val="en-US"/>
+        </w:rPr>
+      </w:pPr>
+      <w:r>
+        <w:rPr>
+          <w:rFonts w:ascii="Times New Roman" w:hAnsi="Times New Roman" w:cs="Times New Roman"/>
+          <w:szCs w:val="20"/>
+          <w:u w:val="single"/>
+          <w:lang w:val="en-US"/>
+        </w:rPr>
+        <w:t>Property</w:t>
+      </w:r>
+    </w:p>
+    <w:p>
+      <w:pPr>
+        <w:pStyle w:val="ListParagraph"/>
+        <w:numPr>
+          <w:ilvl w:val="0"/>
+          <w:numId w:val="12"/>
+        </w:numPr>
+        <w:autoSpaceDE w:val="0"/>
+        <w:autoSpaceDN w:val="0"/>
+        <w:adjustRightInd w:val="0"/>
+        <w:rPr>
+          <w:rFonts w:ascii="Times New Roman" w:hAnsi="Times New Roman" w:cs="Times New Roman"/>
+          <w:sz w:val="20"/>
+          <w:szCs w:val="20"/>
+          <w:lang w:val="en-US"/>
+        </w:rPr>
+      </w:pPr>
+      <w:r>
+        <w:rPr>
+          <w:rFonts w:ascii="Times New Roman" w:hAnsi="Times New Roman" w:cs="Times New Roman"/>
+          <w:sz w:val="20"/>
+          <w:szCs w:val="20"/>
+          <w:lang w:val="en-US"/>
+        </w:rPr>
+        <w:t>All multicellular organisms begin from a single fertilized egg called a zygote.</w:t>
+      </w:r>
+    </w:p>
+    <w:p>
+      <w:pPr>
+        <w:pStyle w:val="ListParagraph"/>
+        <w:numPr>
+          <w:ilvl w:val="0"/>
+          <w:numId w:val="12"/>
+        </w:numPr>
+        <w:autoSpaceDE w:val="0"/>
+        <w:autoSpaceDN w:val="0"/>
+        <w:adjustRightInd w:val="0"/>
+        <w:rPr>
+          <w:rFonts w:ascii="Times New Roman" w:hAnsi="Times New Roman" w:cs="Times New Roman"/>
+          <w:sz w:val="20"/>
+          <w:szCs w:val="20"/>
+          <w:lang w:val="en-US"/>
+        </w:rPr>
+      </w:pPr>
+      <w:r>
+        <w:rPr>
+          <w:rFonts w:ascii="Times New Roman" w:hAnsi="Times New Roman" w:cs="Times New Roman"/>
+          <w:sz w:val="20"/>
+          <w:szCs w:val="20"/>
+          <w:lang w:val="en-US"/>
+        </w:rPr>
+        <w:t>Multicellular organisms separate cells for</w:t>
+      </w:r>
+      <w:r>
+        <w:rPr>
+          <w:rFonts w:ascii="Times New Roman" w:hAnsi="Times New Roman" w:cs="Times New Roman"/>
+          <w:sz w:val="20"/>
+          <w:szCs w:val="20"/>
+          <w:lang w:val="en-US"/>
+        </w:rPr>
+        <w:t xml:space="preserve"> reproduction called germ</w:t>
+      </w:r>
+      <w:r>
+        <w:rPr>
+          <w:rFonts w:ascii="Times New Roman" w:hAnsi="Times New Roman" w:cs="Times New Roman"/>
+          <w:sz w:val="20"/>
+          <w:szCs w:val="20"/>
+          <w:lang w:val="en-US"/>
+        </w:rPr>
+        <w:t xml:space="preserve"> cells and other tasks called somatic cells</w:t>
+      </w:r>
+    </w:p>
+    <w:p>
+      <w:pPr>
+        <w:pStyle w:val="ListParagraph"/>
+        <w:numPr>
+          <w:ilvl w:val="0"/>
+          <w:numId w:val="12"/>
+        </w:numPr>
+        <w:autoSpaceDE w:val="0"/>
+        <w:autoSpaceDN w:val="0"/>
+        <w:adjustRightInd w:val="0"/>
+        <w:rPr>
+          <w:rFonts w:ascii="Times New Roman" w:hAnsi="Times New Roman" w:cs="Times New Roman"/>
+          <w:sz w:val="20"/>
+          <w:szCs w:val="20"/>
+          <w:lang w:val="en-US"/>
+        </w:rPr>
+      </w:pPr>
+      <w:r>
+        <w:rPr>
+          <w:rFonts w:ascii="Times New Roman" w:hAnsi="Times New Roman" w:cs="Times New Roman"/>
+          <w:sz w:val="20"/>
+          <w:szCs w:val="20"/>
+          <w:lang w:val="en-US"/>
+        </w:rPr>
+        <w:t>For example, sperm and eggs are germ cells</w:t>
+      </w:r>
+    </w:p>
+    <w:p>
+      <w:pPr>
+        <w:autoSpaceDE w:val="0"/>
+        <w:autoSpaceDN w:val="0"/>
+        <w:adjustRightInd w:val="0"/>
+        <w:rPr>
+          <w:rFonts w:ascii="Times New Roman" w:hAnsi="Times New Roman" w:cs="Times New Roman"/>
+          <w:sz w:val="20"/>
+          <w:szCs w:val="20"/>
+          <w:lang w:val="en-US"/>
+        </w:rPr>
+      </w:pPr>
+    </w:p>
+    <w:p>
+      <w:pPr>
+        <w:autoSpaceDE w:val="0"/>
+        <w:autoSpaceDN w:val="0"/>
+        <w:adjustRightInd w:val="0"/>
+        <w:rPr>
+          <w:rFonts w:ascii="Times New Roman" w:hAnsi="Times New Roman" w:cs="Times New Roman"/>
+          <w:szCs w:val="20"/>
+          <w:u w:val="single"/>
+          <w:lang w:val="en-US"/>
+        </w:rPr>
+      </w:pPr>
+      <w:r>
+        <w:rPr>
+          <w:rFonts w:ascii="Times New Roman" w:hAnsi="Times New Roman" w:cs="Times New Roman"/>
+          <w:szCs w:val="20"/>
+          <w:u w:val="single"/>
+          <w:lang w:val="en-US"/>
+        </w:rPr>
+        <w:t>Somatic Cells</w:t>
+      </w:r>
+      <w:r>
+        <w:rPr>
+          <w:rFonts w:ascii="Times New Roman" w:hAnsi="Times New Roman" w:cs="Times New Roman"/>
+          <w:szCs w:val="20"/>
+          <w:u w:val="single"/>
+          <w:lang w:val="en-US"/>
+        </w:rPr>
+        <w:t xml:space="preserve"> vs Germ Cells</w:t>
+      </w:r>
+    </w:p>
+    <w:p>
+      <w:pPr>
+        <w:pStyle w:val="ListParagraph"/>
+        <w:numPr>
+          <w:ilvl w:val="0"/>
+          <w:numId w:val="12"/>
+        </w:numPr>
+        <w:autoSpaceDE w:val="0"/>
+        <w:autoSpaceDN w:val="0"/>
+        <w:adjustRightInd w:val="0"/>
+        <w:rPr>
+          <w:rFonts w:ascii="Times New Roman" w:hAnsi="Times New Roman" w:cs="Times New Roman"/>
+          <w:sz w:val="20"/>
+          <w:szCs w:val="20"/>
+          <w:lang w:val="en-US"/>
+        </w:rPr>
+      </w:pPr>
+      <w:r>
+        <w:rPr>
+          <w:rFonts w:ascii="Times New Roman" w:hAnsi="Times New Roman" w:cs="Times New Roman"/>
+          <w:sz w:val="20"/>
+          <w:szCs w:val="20"/>
+          <w:lang w:val="en-US"/>
+        </w:rPr>
+        <w:t xml:space="preserve">Somatic cells undergo </w:t>
+      </w:r>
+      <w:r>
+        <w:rPr>
+          <w:rFonts w:ascii="Times New Roman" w:hAnsi="Times New Roman" w:cs="Times New Roman"/>
+          <w:sz w:val="20"/>
+          <w:szCs w:val="20"/>
+          <w:lang w:val="en-US"/>
+        </w:rPr>
+        <w:t>differentiation</w:t>
+      </w:r>
+      <w:r>
+        <w:rPr>
+          <w:rFonts w:ascii="Times New Roman" w:hAnsi="Times New Roman" w:cs="Times New Roman"/>
+          <w:sz w:val="20"/>
+          <w:szCs w:val="20"/>
+          <w:lang w:val="en-US"/>
+        </w:rPr>
+        <w:t xml:space="preserve"> where they specialize for a particular task</w:t>
+      </w:r>
+      <w:r>
+        <w:rPr>
+          <w:rFonts w:ascii="Times New Roman" w:hAnsi="Times New Roman" w:cs="Times New Roman"/>
+          <w:sz w:val="20"/>
+          <w:szCs w:val="20"/>
+          <w:lang w:val="en-US"/>
+        </w:rPr>
+        <w:t>.</w:t>
+      </w:r>
+      <w:r>
+        <w:rPr>
+          <w:rFonts w:ascii="Times New Roman" w:hAnsi="Times New Roman" w:cs="Times New Roman"/>
+          <w:sz w:val="20"/>
+          <w:szCs w:val="20"/>
+          <w:lang w:val="en-US"/>
+        </w:rPr>
+        <w:t xml:space="preserve"> </w:t>
+      </w:r>
+    </w:p>
+    <w:p>
+      <w:pPr>
+        <w:pStyle w:val="ListParagraph"/>
+        <w:numPr>
+          <w:ilvl w:val="0"/>
+          <w:numId w:val="12"/>
+        </w:numPr>
+        <w:autoSpaceDE w:val="0"/>
+        <w:autoSpaceDN w:val="0"/>
+        <w:adjustRightInd w:val="0"/>
+        <w:rPr>
+          <w:rFonts w:ascii="Times New Roman" w:hAnsi="Times New Roman" w:cs="Times New Roman"/>
+          <w:sz w:val="20"/>
+          <w:szCs w:val="20"/>
+          <w:lang w:val="en-US"/>
+        </w:rPr>
+      </w:pPr>
+      <w:r>
+        <w:rPr>
+          <w:rFonts w:ascii="Times New Roman" w:hAnsi="Times New Roman" w:cs="Times New Roman"/>
+          <w:sz w:val="20"/>
+          <w:szCs w:val="20"/>
+          <w:lang w:val="en-US"/>
+        </w:rPr>
+        <w:t xml:space="preserve">For </w:t>
+      </w:r>
+      <w:r>
+        <w:rPr>
+          <w:rFonts w:ascii="Times New Roman" w:hAnsi="Times New Roman" w:cs="Times New Roman"/>
+          <w:sz w:val="20"/>
+          <w:szCs w:val="20"/>
+          <w:lang w:val="en-US"/>
+        </w:rPr>
+        <w:t>example</w:t>
+      </w:r>
+      <w:r>
+        <w:rPr>
+          <w:rFonts w:ascii="Times New Roman" w:hAnsi="Times New Roman" w:cs="Times New Roman"/>
+          <w:sz w:val="20"/>
+          <w:szCs w:val="20"/>
+          <w:lang w:val="en-US"/>
+        </w:rPr>
+        <w:t>,</w:t>
+      </w:r>
+      <w:r>
+        <w:rPr>
+          <w:rFonts w:ascii="Times New Roman" w:hAnsi="Times New Roman" w:cs="Times New Roman"/>
+          <w:sz w:val="20"/>
+          <w:szCs w:val="20"/>
+          <w:lang w:val="en-US"/>
+        </w:rPr>
+        <w:t xml:space="preserve"> skin cells, nerve cells, blood cells, tissue and organ cells etc.</w:t>
+      </w:r>
+    </w:p>
+    <w:p>
+      <w:pPr>
+        <w:autoSpaceDE w:val="0"/>
+        <w:autoSpaceDN w:val="0"/>
+        <w:adjustRightInd w:val="0"/>
+        <w:rPr>
+          <w:rFonts w:ascii="Times New Roman" w:hAnsi="Times New Roman" w:cs="Times New Roman"/>
+          <w:sz w:val="20"/>
+          <w:szCs w:val="20"/>
+          <w:lang w:val="en-US"/>
+        </w:rPr>
+      </w:pPr>
+    </w:p>
+    <w:p>
+      <w:pPr>
+        <w:autoSpaceDE w:val="0"/>
+        <w:autoSpaceDN w:val="0"/>
+        <w:adjustRightInd w:val="0"/>
+        <w:jc w:val="center"/>
+        <w:rPr>
+          <w:rFonts w:ascii="Times New Roman" w:hAnsi="Times New Roman" w:cs="Times New Roman"/>
+          <w:sz w:val="20"/>
+          <w:szCs w:val="20"/>
+          <w:lang w:val="en-US"/>
+        </w:rPr>
+      </w:pPr>
+      <w:r>
+        <w:rPr>
+          <w:noProof/>
+          <w:lang w:val="en-US"/>
+        </w:rPr>
+        <w:drawing>
+          <wp:inline distT="0" distB="0" distL="0" distR="0">
+            <wp:extent cx="4667250" cy="2988945"/>
+            <wp:effectExtent l="0" t="0" r="0" b="1905"/>
+            <wp:docPr id="8" name="Picture 8" descr="Cell Differentiation Immunology Reagents - Creative Diagnostics"/>
+            <wp:cNvGraphicFramePr>
+              <a:graphicFrameLocks xmlns:a="http://schemas.openxmlformats.org/drawingml/2006/main" noChangeAspect="1"/>
+            </wp:cNvGraphicFramePr>
+            <a:graphic xmlns:a="http://schemas.openxmlformats.org/drawingml/2006/main">
+              <a:graphicData uri="http://schemas.openxmlformats.org/drawingml/2006/picture">
+                <pic:pic xmlns:pic="http://schemas.openxmlformats.org/drawingml/2006/picture">
+                  <pic:nvPicPr>
+                    <pic:cNvPr id="0" name="Picture 16" descr="Cell Differentiation Immunology Reagents - Creative Diagnostics"/>
+                    <pic:cNvPicPr>
+                      <a:picLocks noChangeAspect="1" noChangeArrowheads="1"/>
+                    </pic:cNvPicPr>
+                  </pic:nvPicPr>
+                  <pic:blipFill>
+                    <a:blip r:embed="rId8">
+                      <a:extLst>
+                        <a:ext uri="{28A0092B-C50C-407E-A947-70E740481C1C}">
+                          <a14:useLocalDpi xmlns:a14="http://schemas.microsoft.com/office/drawing/2010/main" val="0"/>
+                        </a:ext>
+                      </a:extLst>
+                    </a:blip>
+                    <a:srcRect/>
+                    <a:stretch>
+                      <a:fillRect/>
+                    </a:stretch>
+                  </pic:blipFill>
+                  <pic:spPr bwMode="auto">
+                    <a:xfrm>
+                      <a:off x="0" y="0"/>
+                      <a:ext cx="4667250" cy="2988945"/>
+                    </a:xfrm>
+                    <a:prstGeom prst="rect">
+                      <a:avLst/>
+                    </a:prstGeom>
+                    <a:noFill/>
+                    <a:ln>
+                      <a:noFill/>
+                    </a:ln>
+                  </pic:spPr>
+                </pic:pic>
+              </a:graphicData>
+            </a:graphic>
+          </wp:inline>
+        </w:drawing>
+      </w:r>
+    </w:p>
+    <w:p>
+      <w:pPr>
+        <w:autoSpaceDE w:val="0"/>
+        <w:autoSpaceDN w:val="0"/>
+        <w:adjustRightInd w:val="0"/>
+        <w:rPr>
+          <w:rFonts w:ascii="Times New Roman" w:hAnsi="Times New Roman" w:cs="Times New Roman"/>
+          <w:sz w:val="20"/>
+          <w:szCs w:val="20"/>
+          <w:lang w:val="en-US"/>
+        </w:rPr>
+      </w:pPr>
+    </w:p>
+    <w:p>
+      <w:pPr>
+        <w:autoSpaceDE w:val="0"/>
+        <w:autoSpaceDN w:val="0"/>
+        <w:adjustRightInd w:val="0"/>
+        <w:rPr>
+          <w:rFonts w:ascii="Times New Roman" w:hAnsi="Times New Roman" w:cs="Times New Roman"/>
+          <w:sz w:val="20"/>
+          <w:szCs w:val="20"/>
+          <w:lang w:val="en-US"/>
+        </w:rPr>
+      </w:pPr>
+    </w:p>
+    <w:p>
+      <w:pPr>
+        <w:pStyle w:val="ListParagraph"/>
+        <w:numPr>
+          <w:ilvl w:val="0"/>
+          <w:numId w:val="13"/>
+        </w:numPr>
+        <w:autoSpaceDE w:val="0"/>
+        <w:autoSpaceDN w:val="0"/>
+        <w:adjustRightInd w:val="0"/>
+        <w:rPr>
+          <w:rFonts w:ascii="Times New Roman" w:hAnsi="Times New Roman" w:cs="Times New Roman"/>
+          <w:sz w:val="20"/>
+          <w:szCs w:val="20"/>
+          <w:lang w:val="en-US"/>
+        </w:rPr>
+      </w:pPr>
+      <w:r>
+        <w:rPr>
+          <w:rFonts w:ascii="Times New Roman" w:hAnsi="Times New Roman" w:cs="Times New Roman"/>
+          <w:sz w:val="20"/>
+          <w:szCs w:val="20"/>
+          <w:lang w:val="en-US"/>
+        </w:rPr>
+        <w:t>Somatic cells are diploid, meaning they contain two complete sets of chromosomes (one maternal and one paternal)</w:t>
+      </w:r>
+      <w:r>
+        <w:rPr>
+          <w:rFonts w:ascii="Times New Roman" w:hAnsi="Times New Roman" w:cs="Times New Roman"/>
+          <w:sz w:val="20"/>
+          <w:szCs w:val="20"/>
+          <w:lang w:val="en-US"/>
+        </w:rPr>
+        <w:t xml:space="preserve"> while </w:t>
+      </w:r>
+      <w:r>
+        <w:rPr>
+          <w:rFonts w:ascii="Times New Roman" w:hAnsi="Times New Roman" w:cs="Times New Roman"/>
+          <w:sz w:val="20"/>
+          <w:szCs w:val="20"/>
+          <w:lang w:val="en-US"/>
+        </w:rPr>
+        <w:t>Mature germ cells (gametes) are haploid, containing a single set of chromo</w:t>
+      </w:r>
+      <w:r>
+        <w:rPr>
+          <w:rFonts w:ascii="Times New Roman" w:hAnsi="Times New Roman" w:cs="Times New Roman"/>
+          <w:sz w:val="20"/>
+          <w:szCs w:val="20"/>
+          <w:lang w:val="en-US"/>
+        </w:rPr>
+        <w:t>somes.</w:t>
+      </w:r>
+    </w:p>
+    <w:p>
+      <w:pPr>
+        <w:autoSpaceDE w:val="0"/>
+        <w:autoSpaceDN w:val="0"/>
+        <w:adjustRightInd w:val="0"/>
+        <w:jc w:val="center"/>
+        <w:rPr>
+          <w:rFonts w:ascii="Times New Roman" w:hAnsi="Times New Roman" w:cs="Times New Roman"/>
+          <w:sz w:val="20"/>
+          <w:szCs w:val="20"/>
+          <w:lang w:val="en-US"/>
+        </w:rPr>
+      </w:pPr>
+      <w:r>
+        <w:rPr>
+          <w:noProof/>
+          <w:lang w:val="en-US"/>
+        </w:rPr>
+        <w:drawing>
+          <wp:inline distT="0" distB="0" distL="0" distR="0">
+            <wp:extent cx="4551528" cy="2383827"/>
+            <wp:effectExtent l="0" t="0" r="1905" b="0"/>
+            <wp:docPr id="7" name="Picture 7" descr="Difference Between Haploid And Diploid - GeeksforGeeks"/>
+            <wp:cNvGraphicFramePr>
+              <a:graphicFrameLocks xmlns:a="http://schemas.openxmlformats.org/drawingml/2006/main" noChangeAspect="1"/>
+            </wp:cNvGraphicFramePr>
+            <a:graphic xmlns:a="http://schemas.openxmlformats.org/drawingml/2006/main">
+              <a:graphicData uri="http://schemas.openxmlformats.org/drawingml/2006/picture">
+                <pic:pic xmlns:pic="http://schemas.openxmlformats.org/drawingml/2006/picture">
+                  <pic:nvPicPr>
+                    <pic:cNvPr id="0" name="Picture 14" descr="Difference Between Haploid And Diploid - GeeksforGeeks"/>
+                    <pic:cNvPicPr>
+                      <a:picLocks noChangeAspect="1" noChangeArrowheads="1"/>
+                    </pic:cNvPicPr>
+                  </pic:nvPicPr>
+                  <pic:blipFill>
+                    <a:blip r:embed="rId9">
+                      <a:extLst>
+                        <a:ext uri="{28A0092B-C50C-407E-A947-70E740481C1C}">
+                          <a14:useLocalDpi xmlns:a14="http://schemas.microsoft.com/office/drawing/2010/main" val="0"/>
+                        </a:ext>
+                      </a:extLst>
+                    </a:blip>
+                    <a:srcRect/>
+                    <a:stretch>
+                      <a:fillRect/>
+                    </a:stretch>
+                  </pic:blipFill>
+                  <pic:spPr bwMode="auto">
+                    <a:xfrm>
+                      <a:off x="0" y="0"/>
+                      <a:ext cx="4553928" cy="2385084"/>
+                    </a:xfrm>
+                    <a:prstGeom prst="rect">
+                      <a:avLst/>
+                    </a:prstGeom>
+                    <a:noFill/>
+                    <a:ln>
+                      <a:noFill/>
+                    </a:ln>
+                  </pic:spPr>
+                </pic:pic>
+              </a:graphicData>
+            </a:graphic>
+          </wp:inline>
+        </w:drawing>
+      </w:r>
+    </w:p>
+    <w:p>
+      <w:pPr>
+        <w:pStyle w:val="ListParagraph"/>
+        <w:numPr>
+          <w:ilvl w:val="0"/>
+          <w:numId w:val="13"/>
+        </w:numPr>
+        <w:autoSpaceDE w:val="0"/>
+        <w:autoSpaceDN w:val="0"/>
+        <w:adjustRightInd w:val="0"/>
+        <w:rPr>
+          <w:rFonts w:ascii="Times New Roman" w:hAnsi="Times New Roman" w:cs="Times New Roman"/>
+          <w:sz w:val="20"/>
+          <w:szCs w:val="20"/>
+          <w:lang w:val="en-US"/>
+        </w:rPr>
+      </w:pPr>
       <w:bookmarkStart w:id="0" w:name="_GoBack"/>
       <w:bookmarkEnd w:id="0"/>
       <w:r>
@@ -1316,75 +2029,233 @@
           <w:szCs w:val="20"/>
           <w:lang w:val="en-US"/>
         </w:rPr>
-        <w:t>s to counter other bacteria</w:t>
-      </w:r>
-    </w:p>
-    <w:p>
-      <w:pPr>
-        <w:autoSpaceDE w:val="0"/>
-        <w:autoSpaceDN w:val="0"/>
-        <w:adjustRightInd w:val="0"/>
-        <w:rPr>
-          <w:rFonts w:ascii="Times New Roman" w:hAnsi="Times New Roman" w:cs="Times New Roman"/>
-          <w:sz w:val="20"/>
-          <w:szCs w:val="20"/>
-          <w:lang w:val="en-US"/>
-        </w:rPr>
-      </w:pPr>
-    </w:p>
-    <w:p>
-      <w:pPr>
-        <w:autoSpaceDE w:val="0"/>
-        <w:autoSpaceDN w:val="0"/>
-        <w:adjustRightInd w:val="0"/>
-        <w:rPr>
-          <w:rFonts w:ascii="Times New Roman" w:hAnsi="Times New Roman" w:cs="Times New Roman"/>
-          <w:sz w:val="20"/>
-          <w:szCs w:val="20"/>
-          <w:u w:val="single"/>
-          <w:lang w:val="en-US"/>
-        </w:rPr>
-      </w:pPr>
-    </w:p>
-    <w:p>
-      <w:pPr>
-        <w:autoSpaceDE w:val="0"/>
-        <w:autoSpaceDN w:val="0"/>
-        <w:adjustRightInd w:val="0"/>
-        <w:rPr>
-          <w:rFonts w:ascii="Times New Roman" w:hAnsi="Times New Roman" w:cs="Times New Roman"/>
-          <w:sz w:val="20"/>
-          <w:szCs w:val="20"/>
-          <w:lang w:val="en-US"/>
-        </w:rPr>
-      </w:pPr>
-    </w:p>
-    <w:p>
-      <w:pPr>
-        <w:autoSpaceDE w:val="0"/>
-        <w:autoSpaceDN w:val="0"/>
-        <w:adjustRightInd w:val="0"/>
-        <w:rPr>
-          <w:rFonts w:ascii="Times New Roman" w:hAnsi="Times New Roman" w:cs="Times New Roman"/>
-          <w:sz w:val="20"/>
-          <w:szCs w:val="20"/>
-          <w:lang w:val="en-US"/>
-        </w:rPr>
-      </w:pPr>
-    </w:p>
-    <w:p>
-      <w:pPr>
-        <w:autoSpaceDE w:val="0"/>
-        <w:autoSpaceDN w:val="0"/>
-        <w:adjustRightInd w:val="0"/>
-        <w:rPr>
-          <w:rFonts w:ascii="Times New Roman" w:hAnsi="Times New Roman" w:cs="Times New Roman"/>
-          <w:sz w:val="20"/>
-          <w:szCs w:val="20"/>
-          <w:lang w:val="en-US"/>
-        </w:rPr>
-      </w:pPr>
-    </w:p>
+        <w:lastRenderedPageBreak/>
+        <w:t>Somatic cells undergo mitosis while germ cells under meiosis</w:t>
+      </w:r>
+    </w:p>
+    <w:p>
+      <w:pPr>
+        <w:autoSpaceDE w:val="0"/>
+        <w:autoSpaceDN w:val="0"/>
+        <w:adjustRightInd w:val="0"/>
+        <w:rPr>
+          <w:rFonts w:ascii="Times New Roman" w:hAnsi="Times New Roman" w:cs="Times New Roman"/>
+          <w:sz w:val="20"/>
+          <w:szCs w:val="20"/>
+          <w:lang w:val="en-US"/>
+        </w:rPr>
+      </w:pPr>
+    </w:p>
+    <w:p>
+      <w:pPr>
+        <w:autoSpaceDE w:val="0"/>
+        <w:autoSpaceDN w:val="0"/>
+        <w:adjustRightInd w:val="0"/>
+        <w:rPr>
+          <w:rFonts w:ascii="Times New Roman" w:hAnsi="Times New Roman" w:cs="Times New Roman"/>
+          <w:sz w:val="20"/>
+          <w:szCs w:val="20"/>
+          <w:lang w:val="en-US"/>
+        </w:rPr>
+      </w:pPr>
+      <w:r>
+        <w:rPr>
+          <w:noProof/>
+          <w:lang w:val="en-US"/>
+        </w:rPr>
+        <w:drawing>
+          <wp:inline distT="0" distB="0" distL="0" distR="0">
+            <wp:extent cx="5731510" cy="3125815"/>
+            <wp:effectExtent l="0" t="0" r="2540" b="0"/>
+            <wp:docPr id="9" name="Picture 9" descr="Mitosis Definition"/>
+            <wp:cNvGraphicFramePr>
+              <a:graphicFrameLocks xmlns:a="http://schemas.openxmlformats.org/drawingml/2006/main" noChangeAspect="1"/>
+            </wp:cNvGraphicFramePr>
+            <a:graphic xmlns:a="http://schemas.openxmlformats.org/drawingml/2006/main">
+              <a:graphicData uri="http://schemas.openxmlformats.org/drawingml/2006/picture">
+                <pic:pic xmlns:pic="http://schemas.openxmlformats.org/drawingml/2006/picture">
+                  <pic:nvPicPr>
+                    <pic:cNvPr id="0" name="Picture 18" descr="Mitosis Definition"/>
+                    <pic:cNvPicPr>
+                      <a:picLocks noChangeAspect="1" noChangeArrowheads="1"/>
+                    </pic:cNvPicPr>
+                  </pic:nvPicPr>
+                  <pic:blipFill>
+                    <a:blip r:embed="rId10">
+                      <a:extLst>
+                        <a:ext uri="{28A0092B-C50C-407E-A947-70E740481C1C}">
+                          <a14:useLocalDpi xmlns:a14="http://schemas.microsoft.com/office/drawing/2010/main" val="0"/>
+                        </a:ext>
+                      </a:extLst>
+                    </a:blip>
+                    <a:srcRect/>
+                    <a:stretch>
+                      <a:fillRect/>
+                    </a:stretch>
+                  </pic:blipFill>
+                  <pic:spPr bwMode="auto">
+                    <a:xfrm>
+                      <a:off x="0" y="0"/>
+                      <a:ext cx="5731510" cy="3125815"/>
+                    </a:xfrm>
+                    <a:prstGeom prst="rect">
+                      <a:avLst/>
+                    </a:prstGeom>
+                    <a:noFill/>
+                    <a:ln>
+                      <a:noFill/>
+                    </a:ln>
+                  </pic:spPr>
+                </pic:pic>
+              </a:graphicData>
+            </a:graphic>
+          </wp:inline>
+        </w:drawing>
+      </w:r>
+    </w:p>
+    <w:p>
+      <w:pPr>
+        <w:autoSpaceDE w:val="0"/>
+        <w:autoSpaceDN w:val="0"/>
+        <w:adjustRightInd w:val="0"/>
+        <w:rPr>
+          <w:rFonts w:ascii="Times New Roman" w:hAnsi="Times New Roman" w:cs="Times New Roman"/>
+          <w:sz w:val="20"/>
+          <w:szCs w:val="20"/>
+          <w:lang w:val="en-US"/>
+        </w:rPr>
+      </w:pPr>
+    </w:p>
+    <w:p>
+      <w:pPr>
+        <w:autoSpaceDE w:val="0"/>
+        <w:autoSpaceDN w:val="0"/>
+        <w:adjustRightInd w:val="0"/>
+        <w:rPr>
+          <w:rFonts w:ascii="Times New Roman" w:hAnsi="Times New Roman" w:cs="Times New Roman"/>
+          <w:sz w:val="20"/>
+          <w:szCs w:val="20"/>
+          <w:lang w:val="en-US"/>
+        </w:rPr>
+      </w:pPr>
+      <w:r>
+        <w:rPr>
+          <w:noProof/>
+          <w:lang w:val="en-US"/>
+        </w:rPr>
+        <w:drawing>
+          <wp:inline distT="0" distB="0" distL="0" distR="0">
+            <wp:extent cx="5731510" cy="2436369"/>
+            <wp:effectExtent l="0" t="0" r="2540" b="2540"/>
+            <wp:docPr id="10" name="Picture 10" descr="What is the relationship between meiosis and fertility, and is it necessary?"/>
+            <wp:cNvGraphicFramePr>
+              <a:graphicFrameLocks xmlns:a="http://schemas.openxmlformats.org/drawingml/2006/main" noChangeAspect="1"/>
+            </wp:cNvGraphicFramePr>
+            <a:graphic xmlns:a="http://schemas.openxmlformats.org/drawingml/2006/main">
+              <a:graphicData uri="http://schemas.openxmlformats.org/drawingml/2006/picture">
+                <pic:pic xmlns:pic="http://schemas.openxmlformats.org/drawingml/2006/picture">
+                  <pic:nvPicPr>
+                    <pic:cNvPr id="0" name="Picture 20" descr="What is the relationship between meiosis and fertility, and is it necessary?"/>
+                    <pic:cNvPicPr>
+                      <a:picLocks noChangeAspect="1" noChangeArrowheads="1"/>
+                    </pic:cNvPicPr>
+                  </pic:nvPicPr>
+                  <pic:blipFill>
+                    <a:blip r:embed="rId11" cstate="print">
+                      <a:extLst>
+                        <a:ext uri="{28A0092B-C50C-407E-A947-70E740481C1C}">
+                          <a14:useLocalDpi xmlns:a14="http://schemas.microsoft.com/office/drawing/2010/main" val="0"/>
+                        </a:ext>
+                      </a:extLst>
+                    </a:blip>
+                    <a:srcRect/>
+                    <a:stretch>
+                      <a:fillRect/>
+                    </a:stretch>
+                  </pic:blipFill>
+                  <pic:spPr bwMode="auto">
+                    <a:xfrm>
+                      <a:off x="0" y="0"/>
+                      <a:ext cx="5731510" cy="2436369"/>
+                    </a:xfrm>
+                    <a:prstGeom prst="rect">
+                      <a:avLst/>
+                    </a:prstGeom>
+                    <a:noFill/>
+                    <a:ln>
+                      <a:noFill/>
+                    </a:ln>
+                  </pic:spPr>
+                </pic:pic>
+              </a:graphicData>
+            </a:graphic>
+          </wp:inline>
+        </w:drawing>
+      </w:r>
+    </w:p>
+    <w:p>
+      <w:pPr>
+        <w:autoSpaceDE w:val="0"/>
+        <w:autoSpaceDN w:val="0"/>
+        <w:adjustRightInd w:val="0"/>
+        <w:rPr>
+          <w:rFonts w:ascii="Times New Roman" w:hAnsi="Times New Roman" w:cs="Times New Roman"/>
+          <w:sz w:val="20"/>
+          <w:szCs w:val="20"/>
+          <w:lang w:val="en-US"/>
+        </w:rPr>
+      </w:pPr>
+    </w:p>
+    <w:p>
+      <w:pPr>
+        <w:pStyle w:val="ListParagraph"/>
+        <w:numPr>
+          <w:ilvl w:val="0"/>
+          <w:numId w:val="13"/>
+        </w:numPr>
+        <w:autoSpaceDE w:val="0"/>
+        <w:autoSpaceDN w:val="0"/>
+        <w:adjustRightInd w:val="0"/>
+        <w:rPr>
+          <w:rFonts w:ascii="Times New Roman" w:hAnsi="Times New Roman" w:cs="Times New Roman"/>
+          <w:sz w:val="20"/>
+          <w:szCs w:val="20"/>
+          <w:lang w:val="en-US"/>
+        </w:rPr>
+      </w:pPr>
+      <w:r>
+        <w:rPr>
+          <w:rFonts w:ascii="Times New Roman" w:hAnsi="Times New Roman" w:cs="Times New Roman"/>
+          <w:sz w:val="20"/>
+          <w:szCs w:val="20"/>
+          <w:lang w:val="en-US"/>
+        </w:rPr>
+        <w:t>Variation in somatic cells does not affect descendants while variation in germ cells does affect</w:t>
+      </w:r>
+      <w:r>
+        <w:rPr>
+          <w:rFonts w:ascii="Times New Roman" w:hAnsi="Times New Roman" w:cs="Times New Roman"/>
+          <w:sz w:val="20"/>
+          <w:szCs w:val="20"/>
+          <w:lang w:val="en-US"/>
+        </w:rPr>
+        <w:t xml:space="preserve"> </w:t>
+      </w:r>
+    </w:p>
+    <w:p>
+      <w:pPr>
+        <w:autoSpaceDE w:val="0"/>
+        <w:autoSpaceDN w:val="0"/>
+        <w:adjustRightInd w:val="0"/>
+        <w:rPr>
+          <w:rFonts w:ascii="Times New Roman" w:hAnsi="Times New Roman" w:cs="Times New Roman"/>
+          <w:sz w:val="20"/>
+          <w:szCs w:val="20"/>
+          <w:lang w:val="en-US"/>
+        </w:rPr>
+      </w:pPr>
+    </w:p>
+    <w:p/>
     <w:p/>
     <w:sectPr>
       <w:pgSz w:w="11906" w:h="16838"/>
@@ -1399,6 +2270,232 @@
 <file path=word/numbering.xml><?xml version="1.0" encoding="utf-8"?>
 <w:numbering xmlns:wpc="http://schemas.microsoft.com/office/word/2010/wordprocessingCanvas" xmlns:cx="http://schemas.microsoft.com/office/drawing/2014/chartex" xmlns:cx1="http://schemas.microsoft.com/office/drawing/2015/9/8/chartex" xmlns:mc="http://schemas.openxmlformats.org/markup-compatibility/2006" xmlns:o="urn:schemas-microsoft-com:office:office" xmlns:r="http://schemas.openxmlformats.org/officeDocument/2006/relationships" xmlns:m="http://schemas.openxmlformats.org/officeDocument/2006/math" xmlns:v="urn:schemas-microsoft-com:vml" xmlns:wp14="http://schemas.microsoft.com/office/word/2010/wordprocessingDrawing" xmlns:wp="http://schemas.openxmlformats.org/drawingml/2006/wordprocessingDrawing" xmlns:w10="urn:schemas-microsoft-com:office:word" xmlns:w="http://schemas.openxmlformats.org/wordprocessingml/2006/main" xmlns:w14="http://schemas.microsoft.com/office/word/2010/wordml" xmlns:w15="http://schemas.microsoft.com/office/word/2012/wordml" xmlns:w16se="http://schemas.microsoft.com/office/word/2015/wordml/symex" xmlns:wpg="http://schemas.microsoft.com/office/word/2010/wordprocessingGroup" xmlns:wpi="http://schemas.microsoft.com/office/word/2010/wordprocessingInk" xmlns:wne="http://schemas.microsoft.com/office/word/2006/wordml" xmlns:wps="http://schemas.microsoft.com/office/word/2010/wordprocessingShape" mc:Ignorable="w14 w15 w16se wp14">
   <w:abstractNum w:abstractNumId="0" w15:restartNumberingAfterBreak="0">
+    <w:nsid w:val="034A662F"/>
+    <w:multiLevelType w:val="hybridMultilevel"/>
+    <w:tmpl w:val="AB8CCA64"/>
+    <w:lvl w:ilvl="0" w:tplc="0409000B">
+      <w:start w:val="1"/>
+      <w:numFmt w:val="bullet"/>
+      <w:lvlText w:val=""/>
+      <w:lvlJc w:val="left"/>
+      <w:pPr>
+        <w:ind w:left="720" w:hanging="360"/>
+      </w:pPr>
+      <w:rPr>
+        <w:rFonts w:ascii="Wingdings" w:hAnsi="Wingdings" w:hint="default"/>
+      </w:rPr>
+    </w:lvl>
+    <w:lvl w:ilvl="1" w:tplc="04090003" w:tentative="1">
+      <w:start w:val="1"/>
+      <w:numFmt w:val="bullet"/>
+      <w:lvlText w:val="o"/>
+      <w:lvlJc w:val="left"/>
+      <w:pPr>
+        <w:ind w:left="1440" w:hanging="360"/>
+      </w:pPr>
+      <w:rPr>
+        <w:rFonts w:ascii="Courier New" w:hAnsi="Courier New" w:cs="Courier New" w:hint="default"/>
+      </w:rPr>
+    </w:lvl>
+    <w:lvl w:ilvl="2" w:tplc="04090005" w:tentative="1">
+      <w:start w:val="1"/>
+      <w:numFmt w:val="bullet"/>
+      <w:lvlText w:val=""/>
+      <w:lvlJc w:val="left"/>
+      <w:pPr>
+        <w:ind w:left="2160" w:hanging="360"/>
+      </w:pPr>
+      <w:rPr>
+        <w:rFonts w:ascii="Wingdings" w:hAnsi="Wingdings" w:hint="default"/>
+      </w:rPr>
+    </w:lvl>
+    <w:lvl w:ilvl="3" w:tplc="04090001" w:tentative="1">
+      <w:start w:val="1"/>
+      <w:numFmt w:val="bullet"/>
+      <w:lvlText w:val=""/>
+      <w:lvlJc w:val="left"/>
+      <w:pPr>
+        <w:ind w:left="2880" w:hanging="360"/>
+      </w:pPr>
+      <w:rPr>
+        <w:rFonts w:ascii="Symbol" w:hAnsi="Symbol" w:hint="default"/>
+      </w:rPr>
+    </w:lvl>
+    <w:lvl w:ilvl="4" w:tplc="04090003" w:tentative="1">
+      <w:start w:val="1"/>
+      <w:numFmt w:val="bullet"/>
+      <w:lvlText w:val="o"/>
+      <w:lvlJc w:val="left"/>
+      <w:pPr>
+        <w:ind w:left="3600" w:hanging="360"/>
+      </w:pPr>
+      <w:rPr>
+        <w:rFonts w:ascii="Courier New" w:hAnsi="Courier New" w:cs="Courier New" w:hint="default"/>
+      </w:rPr>
+    </w:lvl>
+    <w:lvl w:ilvl="5" w:tplc="04090005" w:tentative="1">
+      <w:start w:val="1"/>
+      <w:numFmt w:val="bullet"/>
+      <w:lvlText w:val=""/>
+      <w:lvlJc w:val="left"/>
+      <w:pPr>
+        <w:ind w:left="4320" w:hanging="360"/>
+      </w:pPr>
+      <w:rPr>
+        <w:rFonts w:ascii="Wingdings" w:hAnsi="Wingdings" w:hint="default"/>
+      </w:rPr>
+    </w:lvl>
+    <w:lvl w:ilvl="6" w:tplc="04090001" w:tentative="1">
+      <w:start w:val="1"/>
+      <w:numFmt w:val="bullet"/>
+      <w:lvlText w:val=""/>
+      <w:lvlJc w:val="left"/>
+      <w:pPr>
+        <w:ind w:left="5040" w:hanging="360"/>
+      </w:pPr>
+      <w:rPr>
+        <w:rFonts w:ascii="Symbol" w:hAnsi="Symbol" w:hint="default"/>
+      </w:rPr>
+    </w:lvl>
+    <w:lvl w:ilvl="7" w:tplc="04090003" w:tentative="1">
+      <w:start w:val="1"/>
+      <w:numFmt w:val="bullet"/>
+      <w:lvlText w:val="o"/>
+      <w:lvlJc w:val="left"/>
+      <w:pPr>
+        <w:ind w:left="5760" w:hanging="360"/>
+      </w:pPr>
+      <w:rPr>
+        <w:rFonts w:ascii="Courier New" w:hAnsi="Courier New" w:cs="Courier New" w:hint="default"/>
+      </w:rPr>
+    </w:lvl>
+    <w:lvl w:ilvl="8" w:tplc="04090005" w:tentative="1">
+      <w:start w:val="1"/>
+      <w:numFmt w:val="bullet"/>
+      <w:lvlText w:val=""/>
+      <w:lvlJc w:val="left"/>
+      <w:pPr>
+        <w:ind w:left="6480" w:hanging="360"/>
+      </w:pPr>
+      <w:rPr>
+        <w:rFonts w:ascii="Wingdings" w:hAnsi="Wingdings" w:hint="default"/>
+      </w:rPr>
+    </w:lvl>
+  </w:abstractNum>
+  <w:abstractNum w:abstractNumId="1" w15:restartNumberingAfterBreak="0">
+    <w:nsid w:val="0EEE623A"/>
+    <w:multiLevelType w:val="hybridMultilevel"/>
+    <w:tmpl w:val="63FE896E"/>
+    <w:lvl w:ilvl="0" w:tplc="0409000B">
+      <w:start w:val="1"/>
+      <w:numFmt w:val="bullet"/>
+      <w:lvlText w:val=""/>
+      <w:lvlJc w:val="left"/>
+      <w:pPr>
+        <w:ind w:left="720" w:hanging="360"/>
+      </w:pPr>
+      <w:rPr>
+        <w:rFonts w:ascii="Wingdings" w:hAnsi="Wingdings" w:hint="default"/>
+      </w:rPr>
+    </w:lvl>
+    <w:lvl w:ilvl="1" w:tplc="04090003" w:tentative="1">
+      <w:start w:val="1"/>
+      <w:numFmt w:val="bullet"/>
+      <w:lvlText w:val="o"/>
+      <w:lvlJc w:val="left"/>
+      <w:pPr>
+        <w:ind w:left="1440" w:hanging="360"/>
+      </w:pPr>
+      <w:rPr>
+        <w:rFonts w:ascii="Courier New" w:hAnsi="Courier New" w:cs="Courier New" w:hint="default"/>
+      </w:rPr>
+    </w:lvl>
+    <w:lvl w:ilvl="2" w:tplc="04090005" w:tentative="1">
+      <w:start w:val="1"/>
+      <w:numFmt w:val="bullet"/>
+      <w:lvlText w:val=""/>
+      <w:lvlJc w:val="left"/>
+      <w:pPr>
+        <w:ind w:left="2160" w:hanging="360"/>
+      </w:pPr>
+      <w:rPr>
+        <w:rFonts w:ascii="Wingdings" w:hAnsi="Wingdings" w:hint="default"/>
+      </w:rPr>
+    </w:lvl>
+    <w:lvl w:ilvl="3" w:tplc="04090001" w:tentative="1">
+      <w:start w:val="1"/>
+      <w:numFmt w:val="bullet"/>
+      <w:lvlText w:val=""/>
+      <w:lvlJc w:val="left"/>
+      <w:pPr>
+        <w:ind w:left="2880" w:hanging="360"/>
+      </w:pPr>
+      <w:rPr>
+        <w:rFonts w:ascii="Symbol" w:hAnsi="Symbol" w:hint="default"/>
+      </w:rPr>
+    </w:lvl>
+    <w:lvl w:ilvl="4" w:tplc="04090003" w:tentative="1">
+      <w:start w:val="1"/>
+      <w:numFmt w:val="bullet"/>
+      <w:lvlText w:val="o"/>
+      <w:lvlJc w:val="left"/>
+      <w:pPr>
+        <w:ind w:left="3600" w:hanging="360"/>
+      </w:pPr>
+      <w:rPr>
+        <w:rFonts w:ascii="Courier New" w:hAnsi="Courier New" w:cs="Courier New" w:hint="default"/>
+      </w:rPr>
+    </w:lvl>
+    <w:lvl w:ilvl="5" w:tplc="04090005" w:tentative="1">
+      <w:start w:val="1"/>
+      <w:numFmt w:val="bullet"/>
+      <w:lvlText w:val=""/>
+      <w:lvlJc w:val="left"/>
+      <w:pPr>
+        <w:ind w:left="4320" w:hanging="360"/>
+      </w:pPr>
+      <w:rPr>
+        <w:rFonts w:ascii="Wingdings" w:hAnsi="Wingdings" w:hint="default"/>
+      </w:rPr>
+    </w:lvl>
+    <w:lvl w:ilvl="6" w:tplc="04090001" w:tentative="1">
+      <w:start w:val="1"/>
+      <w:numFmt w:val="bullet"/>
+      <w:lvlText w:val=""/>
+      <w:lvlJc w:val="left"/>
+      <w:pPr>
+        <w:ind w:left="5040" w:hanging="360"/>
+      </w:pPr>
+      <w:rPr>
+        <w:rFonts w:ascii="Symbol" w:hAnsi="Symbol" w:hint="default"/>
+      </w:rPr>
+    </w:lvl>
+    <w:lvl w:ilvl="7" w:tplc="04090003" w:tentative="1">
+      <w:start w:val="1"/>
+      <w:numFmt w:val="bullet"/>
+      <w:lvlText w:val="o"/>
+      <w:lvlJc w:val="left"/>
+      <w:pPr>
+        <w:ind w:left="5760" w:hanging="360"/>
+      </w:pPr>
+      <w:rPr>
+        <w:rFonts w:ascii="Courier New" w:hAnsi="Courier New" w:cs="Courier New" w:hint="default"/>
+      </w:rPr>
+    </w:lvl>
+    <w:lvl w:ilvl="8" w:tplc="04090005" w:tentative="1">
+      <w:start w:val="1"/>
+      <w:numFmt w:val="bullet"/>
+      <w:lvlText w:val=""/>
+      <w:lvlJc w:val="left"/>
+      <w:pPr>
+        <w:ind w:left="6480" w:hanging="360"/>
+      </w:pPr>
+      <w:rPr>
+        <w:rFonts w:ascii="Wingdings" w:hAnsi="Wingdings" w:hint="default"/>
+      </w:rPr>
+    </w:lvl>
+  </w:abstractNum>
+  <w:abstractNum w:abstractNumId="2" w15:restartNumberingAfterBreak="0">
     <w:nsid w:val="19562931"/>
     <w:multiLevelType w:val="hybridMultilevel"/>
     <w:tmpl w:val="D652AC4E"/>
@@ -1511,7 +2608,7 @@
       </w:rPr>
     </w:lvl>
   </w:abstractNum>
-  <w:abstractNum w:abstractNumId="1" w15:restartNumberingAfterBreak="0">
+  <w:abstractNum w:abstractNumId="3" w15:restartNumberingAfterBreak="0">
     <w:nsid w:val="1C424737"/>
     <w:multiLevelType w:val="hybridMultilevel"/>
     <w:tmpl w:val="922667F8"/>
@@ -1624,7 +2721,120 @@
       </w:rPr>
     </w:lvl>
   </w:abstractNum>
-  <w:abstractNum w:abstractNumId="2" w15:restartNumberingAfterBreak="0">
+  <w:abstractNum w:abstractNumId="4" w15:restartNumberingAfterBreak="0">
+    <w:nsid w:val="22AB2F09"/>
+    <w:multiLevelType w:val="hybridMultilevel"/>
+    <w:tmpl w:val="42AAC43C"/>
+    <w:lvl w:ilvl="0" w:tplc="0409000B">
+      <w:start w:val="1"/>
+      <w:numFmt w:val="bullet"/>
+      <w:lvlText w:val=""/>
+      <w:lvlJc w:val="left"/>
+      <w:pPr>
+        <w:ind w:left="720" w:hanging="360"/>
+      </w:pPr>
+      <w:rPr>
+        <w:rFonts w:ascii="Wingdings" w:hAnsi="Wingdings" w:hint="default"/>
+      </w:rPr>
+    </w:lvl>
+    <w:lvl w:ilvl="1" w:tplc="04090003" w:tentative="1">
+      <w:start w:val="1"/>
+      <w:numFmt w:val="bullet"/>
+      <w:lvlText w:val="o"/>
+      <w:lvlJc w:val="left"/>
+      <w:pPr>
+        <w:ind w:left="1440" w:hanging="360"/>
+      </w:pPr>
+      <w:rPr>
+        <w:rFonts w:ascii="Courier New" w:hAnsi="Courier New" w:cs="Courier New" w:hint="default"/>
+      </w:rPr>
+    </w:lvl>
+    <w:lvl w:ilvl="2" w:tplc="04090005" w:tentative="1">
+      <w:start w:val="1"/>
+      <w:numFmt w:val="bullet"/>
+      <w:lvlText w:val=""/>
+      <w:lvlJc w:val="left"/>
+      <w:pPr>
+        <w:ind w:left="2160" w:hanging="360"/>
+      </w:pPr>
+      <w:rPr>
+        <w:rFonts w:ascii="Wingdings" w:hAnsi="Wingdings" w:hint="default"/>
+      </w:rPr>
+    </w:lvl>
+    <w:lvl w:ilvl="3" w:tplc="04090001" w:tentative="1">
+      <w:start w:val="1"/>
+      <w:numFmt w:val="bullet"/>
+      <w:lvlText w:val=""/>
+      <w:lvlJc w:val="left"/>
+      <w:pPr>
+        <w:ind w:left="2880" w:hanging="360"/>
+      </w:pPr>
+      <w:rPr>
+        <w:rFonts w:ascii="Symbol" w:hAnsi="Symbol" w:hint="default"/>
+      </w:rPr>
+    </w:lvl>
+    <w:lvl w:ilvl="4" w:tplc="04090003" w:tentative="1">
+      <w:start w:val="1"/>
+      <w:numFmt w:val="bullet"/>
+      <w:lvlText w:val="o"/>
+      <w:lvlJc w:val="left"/>
+      <w:pPr>
+        <w:ind w:left="3600" w:hanging="360"/>
+      </w:pPr>
+      <w:rPr>
+        <w:rFonts w:ascii="Courier New" w:hAnsi="Courier New" w:cs="Courier New" w:hint="default"/>
+      </w:rPr>
+    </w:lvl>
+    <w:lvl w:ilvl="5" w:tplc="04090005" w:tentative="1">
+      <w:start w:val="1"/>
+      <w:numFmt w:val="bullet"/>
+      <w:lvlText w:val=""/>
+      <w:lvlJc w:val="left"/>
+      <w:pPr>
+        <w:ind w:left="4320" w:hanging="360"/>
+      </w:pPr>
+      <w:rPr>
+        <w:rFonts w:ascii="Wingdings" w:hAnsi="Wingdings" w:hint="default"/>
+      </w:rPr>
+    </w:lvl>
+    <w:lvl w:ilvl="6" w:tplc="04090001" w:tentative="1">
+      <w:start w:val="1"/>
+      <w:numFmt w:val="bullet"/>
+      <w:lvlText w:val=""/>
+      <w:lvlJc w:val="left"/>
+      <w:pPr>
+        <w:ind w:left="5040" w:hanging="360"/>
+      </w:pPr>
+      <w:rPr>
+        <w:rFonts w:ascii="Symbol" w:hAnsi="Symbol" w:hint="default"/>
+      </w:rPr>
+    </w:lvl>
+    <w:lvl w:ilvl="7" w:tplc="04090003" w:tentative="1">
+      <w:start w:val="1"/>
+      <w:numFmt w:val="bullet"/>
+      <w:lvlText w:val="o"/>
+      <w:lvlJc w:val="left"/>
+      <w:pPr>
+        <w:ind w:left="5760" w:hanging="360"/>
+      </w:pPr>
+      <w:rPr>
+        <w:rFonts w:ascii="Courier New" w:hAnsi="Courier New" w:cs="Courier New" w:hint="default"/>
+      </w:rPr>
+    </w:lvl>
+    <w:lvl w:ilvl="8" w:tplc="04090005" w:tentative="1">
+      <w:start w:val="1"/>
+      <w:numFmt w:val="bullet"/>
+      <w:lvlText w:val=""/>
+      <w:lvlJc w:val="left"/>
+      <w:pPr>
+        <w:ind w:left="6480" w:hanging="360"/>
+      </w:pPr>
+      <w:rPr>
+        <w:rFonts w:ascii="Wingdings" w:hAnsi="Wingdings" w:hint="default"/>
+      </w:rPr>
+    </w:lvl>
+  </w:abstractNum>
+  <w:abstractNum w:abstractNumId="5" w15:restartNumberingAfterBreak="0">
     <w:nsid w:val="27593CC6"/>
     <w:multiLevelType w:val="hybridMultilevel"/>
     <w:tmpl w:val="6302A2F8"/>
@@ -1737,7 +2947,7 @@
       </w:rPr>
     </w:lvl>
   </w:abstractNum>
-  <w:abstractNum w:abstractNumId="3" w15:restartNumberingAfterBreak="0">
+  <w:abstractNum w:abstractNumId="6" w15:restartNumberingAfterBreak="0">
     <w:nsid w:val="35D26FBF"/>
     <w:multiLevelType w:val="hybridMultilevel"/>
     <w:tmpl w:val="5FE4387A"/>
@@ -1850,7 +3060,7 @@
       </w:rPr>
     </w:lvl>
   </w:abstractNum>
-  <w:abstractNum w:abstractNumId="4" w15:restartNumberingAfterBreak="0">
+  <w:abstractNum w:abstractNumId="7" w15:restartNumberingAfterBreak="0">
     <w:nsid w:val="46E21E6C"/>
     <w:multiLevelType w:val="hybridMultilevel"/>
     <w:tmpl w:val="91420CE0"/>
@@ -1963,7 +3173,7 @@
       </w:rPr>
     </w:lvl>
   </w:abstractNum>
-  <w:abstractNum w:abstractNumId="5" w15:restartNumberingAfterBreak="0">
+  <w:abstractNum w:abstractNumId="8" w15:restartNumberingAfterBreak="0">
     <w:nsid w:val="5C585DE4"/>
     <w:multiLevelType w:val="hybridMultilevel"/>
     <w:tmpl w:val="80827560"/>
@@ -2075,7 +3285,7 @@
       </w:rPr>
     </w:lvl>
   </w:abstractNum>
-  <w:abstractNum w:abstractNumId="6" w15:restartNumberingAfterBreak="0">
+  <w:abstractNum w:abstractNumId="9" w15:restartNumberingAfterBreak="0">
     <w:nsid w:val="5C992034"/>
     <w:multiLevelType w:val="hybridMultilevel"/>
     <w:tmpl w:val="22242D98"/>
@@ -2188,7 +3398,7 @@
       </w:rPr>
     </w:lvl>
   </w:abstractNum>
-  <w:abstractNum w:abstractNumId="7" w15:restartNumberingAfterBreak="0">
+  <w:abstractNum w:abstractNumId="10" w15:restartNumberingAfterBreak="0">
     <w:nsid w:val="61E72E5F"/>
     <w:multiLevelType w:val="hybridMultilevel"/>
     <w:tmpl w:val="493E550C"/>
@@ -2301,7 +3511,7 @@
       </w:rPr>
     </w:lvl>
   </w:abstractNum>
-  <w:abstractNum w:abstractNumId="8" w15:restartNumberingAfterBreak="0">
+  <w:abstractNum w:abstractNumId="11" w15:restartNumberingAfterBreak="0">
     <w:nsid w:val="6F37545C"/>
     <w:multiLevelType w:val="hybridMultilevel"/>
     <w:tmpl w:val="D690D44E"/>
@@ -2413,7 +3623,7 @@
       </w:rPr>
     </w:lvl>
   </w:abstractNum>
-  <w:abstractNum w:abstractNumId="9" w15:restartNumberingAfterBreak="0">
+  <w:abstractNum w:abstractNumId="12" w15:restartNumberingAfterBreak="0">
     <w:nsid w:val="7F431284"/>
     <w:multiLevelType w:val="hybridMultilevel"/>
     <w:tmpl w:val="05FCFB7C"/>
@@ -2527,33 +3737,42 @@
     </w:lvl>
   </w:abstractNum>
   <w:num w:numId="1">
+    <w:abstractNumId w:val="9"/>
+  </w:num>
+  <w:num w:numId="2">
+    <w:abstractNumId w:val="2"/>
+  </w:num>
+  <w:num w:numId="3">
+    <w:abstractNumId w:val="10"/>
+  </w:num>
+  <w:num w:numId="4">
+    <w:abstractNumId w:val="12"/>
+  </w:num>
+  <w:num w:numId="5">
+    <w:abstractNumId w:val="7"/>
+  </w:num>
+  <w:num w:numId="6">
+    <w:abstractNumId w:val="5"/>
+  </w:num>
+  <w:num w:numId="7">
     <w:abstractNumId w:val="6"/>
   </w:num>
-  <w:num w:numId="2">
+  <w:num w:numId="8">
+    <w:abstractNumId w:val="11"/>
+  </w:num>
+  <w:num w:numId="9">
+    <w:abstractNumId w:val="8"/>
+  </w:num>
+  <w:num w:numId="10">
+    <w:abstractNumId w:val="3"/>
+  </w:num>
+  <w:num w:numId="11">
+    <w:abstractNumId w:val="4"/>
+  </w:num>
+  <w:num w:numId="12">
     <w:abstractNumId w:val="0"/>
   </w:num>
-  <w:num w:numId="3">
-    <w:abstractNumId w:val="7"/>
-  </w:num>
-  <w:num w:numId="4">
-    <w:abstractNumId w:val="9"/>
-  </w:num>
-  <w:num w:numId="5">
-    <w:abstractNumId w:val="4"/>
-  </w:num>
-  <w:num w:numId="6">
-    <w:abstractNumId w:val="2"/>
-  </w:num>
-  <w:num w:numId="7">
-    <w:abstractNumId w:val="3"/>
-  </w:num>
-  <w:num w:numId="8">
-    <w:abstractNumId w:val="8"/>
-  </w:num>
-  <w:num w:numId="9">
-    <w:abstractNumId w:val="5"/>
-  </w:num>
-  <w:num w:numId="10">
+  <w:num w:numId="13">
     <w:abstractNumId w:val="1"/>
   </w:num>
 </w:numbering>

</xml_diff>